<commit_message>
modified:   koriscene tehnologije.docx 	modified:   neuralbeats/application/views/pages/generator.php 	modified:   neuralbeats/js/midi/player.js
</commit_message>
<xml_diff>
--- a/koriscene tehnologije.docx
+++ b/koriscene tehnologije.docx
@@ -28,7 +28,7 @@
         <w:pStyle w:val="Normal"/>
         <w:widowControl w:val="false"/>
         <w:overflowPunct w:val="true"/>
-        <w:spacing w:lineRule="auto" w:line="609" w:before="0" w:after="0"/>
+        <w:spacing w:lineRule="auto" w:line="607" w:before="0" w:after="0"/>
         <w:ind w:right="3946" w:hanging="0"/>
         <w:contextualSpacing/>
         <w:rPr>
@@ -49,7 +49,7 @@
         <w:pStyle w:val="Normal"/>
         <w:widowControl w:val="false"/>
         <w:overflowPunct w:val="true"/>
-        <w:spacing w:lineRule="auto" w:line="609" w:before="0" w:after="0"/>
+        <w:spacing w:lineRule="auto" w:line="607" w:before="0" w:after="0"/>
         <w:ind w:right="3946" w:hanging="0"/>
         <w:contextualSpacing/>
         <w:rPr>
@@ -73,7 +73,7 @@
         <w:pStyle w:val="Normal"/>
         <w:widowControl w:val="false"/>
         <w:overflowPunct w:val="true"/>
-        <w:spacing w:lineRule="auto" w:line="609" w:before="0" w:after="0"/>
+        <w:spacing w:lineRule="auto" w:line="607" w:before="0" w:after="0"/>
         <w:ind w:right="3946" w:hanging="0"/>
         <w:contextualSpacing/>
         <w:rPr>
@@ -97,7 +97,7 @@
         <w:pStyle w:val="Normal"/>
         <w:widowControl w:val="false"/>
         <w:overflowPunct w:val="true"/>
-        <w:spacing w:lineRule="auto" w:line="609" w:before="0" w:after="0"/>
+        <w:spacing w:lineRule="auto" w:line="607" w:before="0" w:after="0"/>
         <w:ind w:right="3946" w:hanging="0"/>
         <w:contextualSpacing/>
         <w:rPr>
@@ -121,7 +121,7 @@
         <w:pStyle w:val="Normal"/>
         <w:widowControl w:val="false"/>
         <w:overflowPunct w:val="true"/>
-        <w:spacing w:lineRule="auto" w:line="609" w:before="0" w:after="0"/>
+        <w:spacing w:lineRule="auto" w:line="607" w:before="0" w:after="0"/>
         <w:ind w:right="3946" w:hanging="0"/>
         <w:contextualSpacing/>
         <w:rPr>
@@ -207,12 +207,12 @@
               <wp:anchor behindDoc="1" distT="0" distB="0" distL="0" distR="0" simplePos="0" locked="0" layoutInCell="1" allowOverlap="1" relativeHeight="2">
                 <wp:simplePos x="0" y="0"/>
                 <wp:positionH relativeFrom="column">
-                  <wp:posOffset>-20955</wp:posOffset>
+                  <wp:posOffset>-19685</wp:posOffset>
                 </wp:positionH>
                 <wp:positionV relativeFrom="paragraph">
                   <wp:posOffset>52070</wp:posOffset>
                 </wp:positionV>
-                <wp:extent cx="5429250" cy="635"/>
+                <wp:extent cx="5430520" cy="1270"/>
                 <wp:effectExtent l="0" t="0" r="0" b="0"/>
                 <wp:wrapNone/>
                 <wp:docPr id="1" name="Line 2"/>
@@ -223,7 +223,7 @@
                       <wps:spPr>
                         <a:xfrm>
                           <a:off x="0" y="0"/>
-                          <a:ext cx="5428440" cy="0"/>
+                          <a:ext cx="5429880" cy="0"/>
                         </a:xfrm>
                         <a:prstGeom prst="line">
                           <a:avLst/>
@@ -250,7 +250,7 @@
           </mc:Choice>
           <mc:Fallback>
             <w:pict>
-              <v:line id="shape_0" from="-1.65pt,4.1pt" to="425.75pt,4.1pt" ID="Line 2" stroked="t" style="position:absolute">
+              <v:line id="shape_0" from="-1.55pt,4.1pt" to="425.95pt,4.1pt" ID="Line 2" stroked="t" style="position:absolute">
                 <v:stroke color="#4f82bd" weight="11520" joinstyle="round" endcap="flat"/>
                 <v:fill o:detectmouseclick="t" on="false"/>
               </v:line>
@@ -995,40 +995,6 @@
           <w:rFonts w:ascii="Times New Roman" w:hAnsi="Times New Roman"/>
           <w:sz w:val="24"/>
           <w:szCs w:val="24"/>
-          <w:lang w:val="sr-Latn-RS"/>
-        </w:rPr>
-      </w:r>
-    </w:p>
-    <w:p>
-      <w:pPr>
-        <w:pStyle w:val="Normal"/>
-        <w:widowControl w:val="false"/>
-        <w:spacing w:lineRule="exact" w:line="200" w:before="0" w:after="0"/>
-        <w:rPr>
-          <w:rFonts w:ascii="Times New Roman" w:hAnsi="Times New Roman"/>
-          <w:sz w:val="24"/>
-          <w:szCs w:val="24"/>
-          <w:lang w:val="sr-Latn-RS"/>
-        </w:rPr>
-      </w:pPr>
-      <w:r>
-        <w:rPr>
-          <w:rFonts w:ascii="Times New Roman" w:hAnsi="Times New Roman"/>
-          <w:sz w:val="24"/>
-          <w:szCs w:val="24"/>
-          <w:lang w:val="sr-Latn-RS"/>
-        </w:rPr>
-      </w:r>
-    </w:p>
-    <w:p>
-      <w:pPr>
-        <w:pStyle w:val="TOCHeading"/>
-        <w:rPr>
-          <w:lang w:val="sr-Latn-RS"/>
-        </w:rPr>
-      </w:pPr>
-      <w:r>
-        <w:rPr>
           <w:lang w:val="sr-Latn-RS"/>
         </w:rPr>
       </w:r>
@@ -1109,17 +1075,17 @@
         <w:tblLook w:firstRow="1" w:noVBand="1" w:lastRow="0" w:firstColumn="1" w:lastColumn="0" w:noHBand="0" w:val="04a0"/>
       </w:tblPr>
       <w:tblGrid>
-        <w:gridCol w:w="1464"/>
+        <w:gridCol w:w="1462"/>
         <w:gridCol w:w="80"/>
         <w:gridCol w:w="1313"/>
         <w:gridCol w:w="3437"/>
-        <w:gridCol w:w="2045"/>
+        <w:gridCol w:w="2047"/>
       </w:tblGrid>
       <w:tr>
         <w:trPr/>
         <w:tc>
           <w:tcPr>
-            <w:tcW w:w="1544" w:type="dxa"/>
+            <w:tcW w:w="1542" w:type="dxa"/>
             <w:gridSpan w:val="2"/>
             <w:tcBorders>
               <w:top w:val="single" w:sz="8" w:space="0" w:color="7BA0CD"/>
@@ -1238,7 +1204,7 @@
         </w:tc>
         <w:tc>
           <w:tcPr>
-            <w:tcW w:w="2045" w:type="dxa"/>
+            <w:tcW w:w="2047" w:type="dxa"/>
             <w:tcBorders>
               <w:top w:val="single" w:sz="8" w:space="0" w:color="7BA0CD"/>
               <w:bottom w:val="single" w:sz="8" w:space="0" w:color="7BA0CD"/>
@@ -1281,7 +1247,7 @@
         <w:trPr/>
         <w:tc>
           <w:tcPr>
-            <w:tcW w:w="1464" w:type="dxa"/>
+            <w:tcW w:w="1462" w:type="dxa"/>
             <w:tcBorders>
               <w:top w:val="single" w:sz="8" w:space="0" w:color="7BA0CD"/>
               <w:left w:val="single" w:sz="8" w:space="0" w:color="7BA0CD"/>
@@ -1305,40 +1271,7 @@
                 <w:szCs w:val="24"/>
                 <w:lang w:val="sr-Latn-RS"/>
               </w:rPr>
-              <w:t>7.</w:t>
-            </w:r>
-            <w:r>
-              <w:rPr>
-                <w:rFonts w:ascii="Cambria" w:hAnsi="Cambria"/>
-                <w:b/>
-                <w:bCs/>
-                <w:sz w:val="24"/>
-                <w:szCs w:val="24"/>
-                <w:lang w:val="sr-Latn-RS"/>
-              </w:rPr>
-              <w:t>6</w:t>
-            </w:r>
-            <w:r>
-              <w:rPr>
-                <w:rFonts w:ascii="Cambria" w:hAnsi="Cambria"/>
-                <w:b/>
-                <w:bCs/>
-                <w:sz w:val="24"/>
-                <w:szCs w:val="24"/>
-                <w:lang w:val="sr-Latn-RS"/>
-              </w:rPr>
-              <w:t>.201</w:t>
-            </w:r>
-            <w:r>
-              <w:rPr>
-                <w:rFonts w:ascii="Cambria" w:hAnsi="Cambria"/>
-                <w:b/>
-                <w:bCs/>
-                <w:sz w:val="24"/>
-                <w:szCs w:val="24"/>
-                <w:lang w:val="sr-Latn-RS"/>
-              </w:rPr>
-              <w:t>9</w:t>
+              <w:t>7.6.2019</w:t>
             </w:r>
           </w:p>
         </w:tc>
@@ -1409,7 +1342,7 @@
         </w:tc>
         <w:tc>
           <w:tcPr>
-            <w:tcW w:w="2045" w:type="dxa"/>
+            <w:tcW w:w="2047" w:type="dxa"/>
             <w:tcBorders>
               <w:top w:val="single" w:sz="8" w:space="0" w:color="7BA0CD"/>
               <w:bottom w:val="single" w:sz="8" w:space="0" w:color="7BA0CD"/>
@@ -1445,7 +1378,7 @@
         <w:trPr/>
         <w:tc>
           <w:tcPr>
-            <w:tcW w:w="1464" w:type="dxa"/>
+            <w:tcW w:w="1462" w:type="dxa"/>
             <w:tcBorders>
               <w:top w:val="single" w:sz="8" w:space="0" w:color="7BA0CD"/>
               <w:left w:val="single" w:sz="8" w:space="0" w:color="7BA0CD"/>
@@ -1469,7 +1402,14 @@
               </w:rPr>
             </w:pPr>
             <w:r>
-              <w:rPr/>
+              <w:rPr>
+                <w:rFonts w:asciiTheme="majorHAnsi" w:hAnsiTheme="majorHAnsi" w:ascii="Cambria" w:hAnsi="Cambria"/>
+                <w:b/>
+                <w:bCs/>
+                <w:sz w:val="24"/>
+                <w:szCs w:val="24"/>
+                <w:lang w:val="sr-Latn-RS"/>
+              </w:rPr>
             </w:r>
           </w:p>
         </w:tc>
@@ -1496,7 +1436,12 @@
               </w:rPr>
             </w:pPr>
             <w:r>
-              <w:rPr/>
+              <w:rPr>
+                <w:rFonts w:asciiTheme="majorHAnsi" w:hAnsiTheme="majorHAnsi" w:ascii="Cambria" w:hAnsi="Cambria"/>
+                <w:sz w:val="24"/>
+                <w:szCs w:val="24"/>
+                <w:lang w:val="sr-Latn-RS"/>
+              </w:rPr>
             </w:r>
           </w:p>
         </w:tc>
@@ -1522,13 +1467,18 @@
               </w:rPr>
             </w:pPr>
             <w:r>
-              <w:rPr/>
+              <w:rPr>
+                <w:rFonts w:asciiTheme="majorHAnsi" w:hAnsiTheme="majorHAnsi" w:ascii="Cambria" w:hAnsi="Cambria"/>
+                <w:sz w:val="24"/>
+                <w:szCs w:val="24"/>
+                <w:lang w:val="sr-Latn-RS"/>
+              </w:rPr>
             </w:r>
           </w:p>
         </w:tc>
         <w:tc>
           <w:tcPr>
-            <w:tcW w:w="2045" w:type="dxa"/>
+            <w:tcW w:w="2047" w:type="dxa"/>
             <w:tcBorders>
               <w:top w:val="single" w:sz="8" w:space="0" w:color="7BA0CD"/>
               <w:bottom w:val="single" w:sz="8" w:space="0" w:color="7BA0CD"/>
@@ -1549,7 +1499,12 @@
               </w:rPr>
             </w:pPr>
             <w:r>
-              <w:rPr/>
+              <w:rPr>
+                <w:rFonts w:asciiTheme="majorHAnsi" w:hAnsiTheme="majorHAnsi" w:ascii="Cambria" w:hAnsi="Cambria"/>
+                <w:sz w:val="24"/>
+                <w:szCs w:val="24"/>
+                <w:lang w:val="sr-Latn-RS"/>
+              </w:rPr>
             </w:r>
             <w:bookmarkStart w:id="1" w:name="_GoBack"/>
             <w:bookmarkStart w:id="2" w:name="_GoBack"/>
@@ -1561,7 +1516,7 @@
         <w:trPr/>
         <w:tc>
           <w:tcPr>
-            <w:tcW w:w="1464" w:type="dxa"/>
+            <w:tcW w:w="1462" w:type="dxa"/>
             <w:tcBorders>
               <w:top w:val="single" w:sz="8" w:space="0" w:color="7BA0CD"/>
               <w:left w:val="single" w:sz="8" w:space="0" w:color="7BA0CD"/>
@@ -1661,7 +1616,7 @@
         </w:tc>
         <w:tc>
           <w:tcPr>
-            <w:tcW w:w="2045" w:type="dxa"/>
+            <w:tcW w:w="2047" w:type="dxa"/>
             <w:tcBorders>
               <w:top w:val="single" w:sz="8" w:space="0" w:color="7BA0CD"/>
               <w:bottom w:val="single" w:sz="8" w:space="0" w:color="7BA0CD"/>
@@ -1696,7 +1651,7 @@
         <w:trPr/>
         <w:tc>
           <w:tcPr>
-            <w:tcW w:w="1464" w:type="dxa"/>
+            <w:tcW w:w="1462" w:type="dxa"/>
             <w:tcBorders>
               <w:top w:val="single" w:sz="8" w:space="0" w:color="7BA0CD"/>
               <w:left w:val="single" w:sz="8" w:space="0" w:color="7BA0CD"/>
@@ -1796,7 +1751,7 @@
         </w:tc>
         <w:tc>
           <w:tcPr>
-            <w:tcW w:w="2045" w:type="dxa"/>
+            <w:tcW w:w="2047" w:type="dxa"/>
             <w:tcBorders>
               <w:top w:val="single" w:sz="8" w:space="0" w:color="7BA0CD"/>
               <w:bottom w:val="single" w:sz="8" w:space="0" w:color="7BA0CD"/>
@@ -1831,7 +1786,7 @@
         <w:trPr/>
         <w:tc>
           <w:tcPr>
-            <w:tcW w:w="1464" w:type="dxa"/>
+            <w:tcW w:w="1462" w:type="dxa"/>
             <w:tcBorders>
               <w:top w:val="single" w:sz="8" w:space="0" w:color="7BA0CD"/>
               <w:left w:val="single" w:sz="8" w:space="0" w:color="7BA0CD"/>
@@ -1931,7 +1886,7 @@
         </w:tc>
         <w:tc>
           <w:tcPr>
-            <w:tcW w:w="2045" w:type="dxa"/>
+            <w:tcW w:w="2047" w:type="dxa"/>
             <w:tcBorders>
               <w:top w:val="single" w:sz="8" w:space="0" w:color="7BA0CD"/>
               <w:bottom w:val="single" w:sz="8" w:space="0" w:color="7BA0CD"/>
@@ -1966,7 +1921,7 @@
         <w:trPr/>
         <w:tc>
           <w:tcPr>
-            <w:tcW w:w="1464" w:type="dxa"/>
+            <w:tcW w:w="1462" w:type="dxa"/>
             <w:tcBorders>
               <w:top w:val="single" w:sz="8" w:space="0" w:color="7BA0CD"/>
               <w:left w:val="single" w:sz="8" w:space="0" w:color="7BA0CD"/>
@@ -2066,7 +2021,7 @@
         </w:tc>
         <w:tc>
           <w:tcPr>
-            <w:tcW w:w="2045" w:type="dxa"/>
+            <w:tcW w:w="2047" w:type="dxa"/>
             <w:tcBorders>
               <w:top w:val="single" w:sz="8" w:space="0" w:color="7BA0CD"/>
               <w:bottom w:val="single" w:sz="8" w:space="0" w:color="7BA0CD"/>
@@ -2101,7 +2056,7 @@
         <w:trPr/>
         <w:tc>
           <w:tcPr>
-            <w:tcW w:w="1464" w:type="dxa"/>
+            <w:tcW w:w="1462" w:type="dxa"/>
             <w:tcBorders>
               <w:top w:val="single" w:sz="8" w:space="0" w:color="7BA0CD"/>
               <w:left w:val="single" w:sz="8" w:space="0" w:color="7BA0CD"/>
@@ -2201,7 +2156,7 @@
         </w:tc>
         <w:tc>
           <w:tcPr>
-            <w:tcW w:w="2045" w:type="dxa"/>
+            <w:tcW w:w="2047" w:type="dxa"/>
             <w:tcBorders>
               <w:top w:val="single" w:sz="8" w:space="0" w:color="7BA0CD"/>
               <w:bottom w:val="single" w:sz="8" w:space="0" w:color="7BA0CD"/>
@@ -2239,48 +2194,6 @@
         <w:widowControl w:val="false"/>
         <w:spacing w:lineRule="auto" w:line="240" w:before="0" w:after="0"/>
         <w:ind w:left="40" w:hanging="0"/>
-        <w:rPr>
-          <w:rFonts w:ascii="Times New Roman" w:hAnsi="Times New Roman"/>
-          <w:sz w:val="24"/>
-          <w:szCs w:val="24"/>
-          <w:lang w:val="sr-Latn-RS"/>
-        </w:rPr>
-      </w:pPr>
-      <w:r>
-        <w:rPr>
-          <w:rFonts w:ascii="Times New Roman" w:hAnsi="Times New Roman"/>
-          <w:sz w:val="24"/>
-          <w:szCs w:val="24"/>
-          <w:lang w:val="sr-Latn-RS"/>
-        </w:rPr>
-      </w:r>
-    </w:p>
-    <w:p>
-      <w:pPr>
-        <w:pStyle w:val="Normal"/>
-        <w:widowControl w:val="false"/>
-        <w:spacing w:lineRule="exact" w:line="200" w:before="0" w:after="0"/>
-        <w:rPr>
-          <w:rFonts w:ascii="Times New Roman" w:hAnsi="Times New Roman"/>
-          <w:sz w:val="24"/>
-          <w:szCs w:val="24"/>
-          <w:lang w:val="sr-Latn-RS"/>
-        </w:rPr>
-      </w:pPr>
-      <w:r>
-        <w:rPr>
-          <w:rFonts w:ascii="Times New Roman" w:hAnsi="Times New Roman"/>
-          <w:sz w:val="24"/>
-          <w:szCs w:val="24"/>
-          <w:lang w:val="sr-Latn-RS"/>
-        </w:rPr>
-      </w:r>
-    </w:p>
-    <w:p>
-      <w:pPr>
-        <w:pStyle w:val="Normal"/>
-        <w:widowControl w:val="false"/>
-        <w:spacing w:lineRule="exact" w:line="200" w:before="0" w:after="0"/>
         <w:rPr>
           <w:rFonts w:ascii="Times New Roman" w:hAnsi="Times New Roman"/>
           <w:sz w:val="24"/>
@@ -3361,64 +3274,6 @@
           </w:p>
         </w:tc>
       </w:tr>
-      <w:tr>
-        <w:trPr/>
-        <w:tc>
-          <w:tcPr>
-            <w:tcW w:w="3424" w:type="dxa"/>
-            <w:tcBorders>
-              <w:top w:val="single" w:sz="8" w:space="0" w:color="7BA0CD"/>
-              <w:left w:val="single" w:sz="8" w:space="0" w:color="7BA0CD"/>
-              <w:bottom w:val="single" w:sz="8" w:space="0" w:color="7BA0CD"/>
-            </w:tcBorders>
-            <w:shd w:fill="auto" w:val="clear"/>
-          </w:tcPr>
-          <w:p>
-            <w:pPr>
-              <w:pStyle w:val="Normal"/>
-              <w:spacing w:before="0" w:after="200"/>
-              <w:rPr/>
-            </w:pPr>
-            <w:hyperlink r:id="rId4">
-              <w:r>
-                <w:rPr>
-                  <w:rStyle w:val="InternetLink"/>
-                  <w:rFonts w:cs="Calibri"/>
-                  <w:b/>
-                  <w:bCs/>
-                  <w:lang w:val="sr-Latn-RS"/>
-                </w:rPr>
-                <w:t>DNode</w:t>
-              </w:r>
-            </w:hyperlink>
-          </w:p>
-        </w:tc>
-        <w:tc>
-          <w:tcPr>
-            <w:tcW w:w="4207" w:type="dxa"/>
-            <w:tcBorders>
-              <w:top w:val="single" w:sz="8" w:space="0" w:color="7BA0CD"/>
-              <w:bottom w:val="single" w:sz="8" w:space="0" w:color="7BA0CD"/>
-              <w:right w:val="single" w:sz="8" w:space="0" w:color="7BA0CD"/>
-            </w:tcBorders>
-            <w:shd w:fill="auto" w:val="clear"/>
-          </w:tcPr>
-          <w:p>
-            <w:pPr>
-              <w:pStyle w:val="Normal"/>
-              <w:spacing w:before="0" w:after="200"/>
-              <w:rPr/>
-            </w:pPr>
-            <w:r>
-              <w:rPr>
-                <w:rFonts w:cs="Calibri"/>
-                <w:lang w:val="sr-Latn-RS"/>
-              </w:rPr>
-              <w:t>Povezivanje sa Node.JS</w:t>
-            </w:r>
-          </w:p>
-        </w:tc>
-      </w:tr>
     </w:tbl>
     <w:p>
       <w:pPr>
@@ -3592,7 +3447,7 @@
               <w:jc w:val="left"/>
               <w:rPr/>
             </w:pPr>
-            <w:hyperlink r:id="rId5">
+            <w:hyperlink r:id="rId4">
               <w:r>
                 <w:rPr>
                   <w:rStyle w:val="InternetLink"/>
@@ -3636,6 +3491,86 @@
                 <w:lang w:val="sr-Latn-RS"/>
               </w:rPr>
               <w:t>Igranje muzike u brauzeru</w:t>
+            </w:r>
+          </w:p>
+        </w:tc>
+      </w:tr>
+      <w:tr>
+        <w:trPr>
+          <w:trHeight w:val="531" w:hRule="atLeast"/>
+        </w:trPr>
+        <w:tc>
+          <w:tcPr>
+            <w:tcW w:w="3424" w:type="dxa"/>
+            <w:tcBorders>
+              <w:left w:val="single" w:sz="8" w:space="0" w:color="7BA0CD"/>
+              <w:bottom w:val="single" w:sz="8" w:space="0" w:color="7BA0CD"/>
+            </w:tcBorders>
+            <w:shd w:fill="FFFFFF" w:val="clear"/>
+          </w:tcPr>
+          <w:p>
+            <w:pPr>
+              <w:pStyle w:val="Normal"/>
+              <w:widowControl/>
+              <w:numPr>
+                <w:ilvl w:val="0"/>
+                <w:numId w:val="0"/>
+              </w:numPr>
+              <w:bidi w:val="0"/>
+              <w:spacing w:lineRule="auto" w:line="276" w:before="0" w:after="200"/>
+              <w:ind w:left="720" w:right="0" w:hanging="0"/>
+              <w:jc w:val="left"/>
+              <w:rPr>
+                <w:b/>
+                <w:b/>
+                <w:bCs/>
+              </w:rPr>
+            </w:pPr>
+            <w:r>
+              <w:rPr>
+                <w:b/>
+                <w:bCs/>
+              </w:rPr>
+              <w:t>JQuery</w:t>
+            </w:r>
+          </w:p>
+        </w:tc>
+        <w:tc>
+          <w:tcPr>
+            <w:tcW w:w="4207" w:type="dxa"/>
+            <w:tcBorders>
+              <w:bottom w:val="single" w:sz="8" w:space="0" w:color="7BA0CD"/>
+              <w:right w:val="single" w:sz="8" w:space="0" w:color="7BA0CD"/>
+            </w:tcBorders>
+            <w:shd w:fill="FFFFFF" w:val="clear"/>
+          </w:tcPr>
+          <w:p>
+            <w:pPr>
+              <w:pStyle w:val="Normal"/>
+              <w:widowControl/>
+              <w:numPr>
+                <w:ilvl w:val="0"/>
+                <w:numId w:val="0"/>
+              </w:numPr>
+              <w:bidi w:val="0"/>
+              <w:spacing w:lineRule="auto" w:line="276" w:before="0" w:after="200"/>
+              <w:ind w:left="720" w:right="0" w:hanging="0"/>
+              <w:jc w:val="left"/>
+              <w:rPr/>
+            </w:pPr>
+            <w:r>
+              <w:rPr/>
+              <w:t>Olak</w:t>
+            </w:r>
+            <w:r>
+              <w:rPr>
+                <w:rFonts w:eastAsia="Times New Roman" w:cs="Times New Roman" w:ascii="Calibri" w:hAnsi="Calibri"/>
+              </w:rPr>
+              <w:t>šana k</w:t>
+            </w:r>
+            <w:r>
+              <w:rPr/>
+              <w:t>omunikacija sa PHP</w:t>
             </w:r>
           </w:p>
         </w:tc>
@@ -3776,7 +3711,7 @@
               <w:jc w:val="left"/>
               <w:rPr/>
             </w:pPr>
-            <w:hyperlink r:id="rId6">
+            <w:hyperlink r:id="rId5">
               <w:r>
                 <w:rPr>
                   <w:rStyle w:val="InternetLink"/>
@@ -3849,17 +3784,9 @@
               <w:spacing w:lineRule="auto" w:line="276" w:before="0" w:after="200"/>
               <w:ind w:left="720" w:right="0" w:hanging="0"/>
               <w:jc w:val="left"/>
-              <w:rPr>
-                <w:rFonts w:cs="Calibri"/>
-                <w:i w:val="false"/>
-                <w:i w:val="false"/>
-                <w:iCs w:val="false"/>
-                <w:sz w:val="22"/>
-                <w:szCs w:val="22"/>
-                <w:lang w:val="sr-Latn-RS"/>
-              </w:rPr>
+              <w:rPr/>
             </w:pPr>
-            <w:hyperlink r:id="rId7">
+            <w:hyperlink r:id="rId6">
               <w:r>
                 <w:rPr>
                   <w:rStyle w:val="InternetLink"/>
@@ -3918,121 +3845,19 @@
           </w:p>
         </w:tc>
       </w:tr>
-      <w:tr>
-        <w:trPr/>
-        <w:tc>
-          <w:tcPr>
-            <w:tcW w:w="3424" w:type="dxa"/>
-            <w:tcBorders>
-              <w:top w:val="single" w:sz="8" w:space="0" w:color="7BA0CD"/>
-              <w:left w:val="single" w:sz="8" w:space="0" w:color="7BA0CD"/>
-              <w:bottom w:val="single" w:sz="8" w:space="0" w:color="7BA0CD"/>
-            </w:tcBorders>
-            <w:shd w:color="auto" w:fill="D3DFEE" w:val="clear"/>
-          </w:tcPr>
-          <w:p>
-            <w:pPr>
-              <w:pStyle w:val="Normal"/>
-              <w:widowControl/>
-              <w:numPr>
-                <w:ilvl w:val="0"/>
-                <w:numId w:val="0"/>
-              </w:numPr>
-              <w:bidi w:val="0"/>
-              <w:spacing w:lineRule="auto" w:line="276" w:before="0" w:after="200"/>
-              <w:ind w:left="720" w:right="0" w:hanging="0"/>
-              <w:jc w:val="left"/>
-              <w:rPr>
-                <w:rFonts w:cs="Calibri"/>
-                <w:i w:val="false"/>
-                <w:i w:val="false"/>
-                <w:iCs w:val="false"/>
-                <w:sz w:val="22"/>
-                <w:szCs w:val="22"/>
-                <w:lang w:val="sr-Latn-RS"/>
-              </w:rPr>
-            </w:pPr>
-            <w:hyperlink r:id="rId8">
-              <w:r>
-                <w:rPr>
-                  <w:rStyle w:val="InternetLink"/>
-                  <w:rFonts w:cs="Calibri"/>
-                  <w:b/>
-                  <w:bCs/>
-                  <w:i w:val="false"/>
-                  <w:iCs w:val="false"/>
-                  <w:sz w:val="22"/>
-                  <w:szCs w:val="22"/>
-                  <w:lang w:val="sr-Latn-RS"/>
-                </w:rPr>
-                <w:t>DNode</w:t>
-              </w:r>
-            </w:hyperlink>
-          </w:p>
-        </w:tc>
-        <w:tc>
-          <w:tcPr>
-            <w:tcW w:w="4207" w:type="dxa"/>
-            <w:tcBorders>
-              <w:top w:val="single" w:sz="8" w:space="0" w:color="7BA0CD"/>
-              <w:bottom w:val="single" w:sz="8" w:space="0" w:color="7BA0CD"/>
-              <w:right w:val="single" w:sz="8" w:space="0" w:color="7BA0CD"/>
-            </w:tcBorders>
-            <w:shd w:color="auto" w:fill="D3DFEE" w:val="clear"/>
-          </w:tcPr>
-          <w:p>
-            <w:pPr>
-              <w:pStyle w:val="Normal"/>
-              <w:widowControl/>
-              <w:numPr>
-                <w:ilvl w:val="0"/>
-                <w:numId w:val="0"/>
-              </w:numPr>
-              <w:bidi w:val="0"/>
-              <w:spacing w:lineRule="auto" w:line="276" w:before="0" w:after="200"/>
-              <w:ind w:left="720" w:right="0" w:hanging="0"/>
-              <w:jc w:val="left"/>
-              <w:rPr>
-                <w:rFonts w:cs="Calibri"/>
-                <w:sz w:val="22"/>
-                <w:szCs w:val="22"/>
-                <w:lang w:val="sr-Latn-RS"/>
-              </w:rPr>
-            </w:pPr>
-            <w:r>
-              <w:rPr>
-                <w:rFonts w:cs="Calibri"/>
-                <w:sz w:val="22"/>
-                <w:szCs w:val="22"/>
-                <w:lang w:val="sr-Latn-RS"/>
-              </w:rPr>
-              <w:t>Povezivanje sa PHP</w:t>
-            </w:r>
-          </w:p>
-        </w:tc>
-      </w:tr>
     </w:tbl>
     <w:p>
       <w:pPr>
         <w:pStyle w:val="Normal"/>
         <w:spacing w:before="0" w:after="200"/>
-        <w:rPr>
-          <w:rFonts w:ascii="Calibri" w:hAnsi="Calibri"/>
-        </w:rPr>
-      </w:pPr>
-      <w:r>
-        <w:rPr>
-          <w:rFonts w:cs="Calibri"/>
-          <w:i w:val="false"/>
-          <w:iCs w:val="false"/>
-          <w:sz w:val="22"/>
-          <w:szCs w:val="22"/>
-          <w:lang w:val="sr-Latn-RS"/>
-        </w:rPr>
+        <w:rPr/>
+      </w:pPr>
+      <w:r>
+        <w:rPr/>
       </w:r>
     </w:p>
     <w:sectPr>
-      <w:footerReference w:type="default" r:id="rId9"/>
+      <w:footerReference w:type="default" r:id="rId7"/>
       <w:type w:val="nextPage"/>
       <w:pgSz w:w="12240" w:h="15840"/>
       <w:pgMar w:left="1880" w:right="1880" w:header="0" w:top="909" w:footer="720" w:bottom="777" w:gutter="0"/>
@@ -4091,7 +3916,7 @@
         <w:ind w:left="720" w:hanging="360"/>
       </w:pPr>
       <w:rPr>
-        <w:rFonts w:ascii="Calibri" w:hAnsi="Calibri" w:cs="Times New Roman"/>
+        <w:rFonts w:cs="Times New Roman"/>
       </w:rPr>
     </w:lvl>
     <w:lvl w:ilvl="1">
@@ -4103,7 +3928,7 @@
         <w:ind w:left="1125" w:hanging="405"/>
       </w:pPr>
       <w:rPr>
-        <w:rFonts w:ascii="Calibri" w:hAnsi="Calibri" w:cs="Times New Roman"/>
+        <w:rFonts w:cs="Times New Roman"/>
       </w:rPr>
     </w:lvl>
     <w:lvl w:ilvl="2">
@@ -4689,7 +4514,7 @@
       <w:jc w:val="left"/>
     </w:pPr>
     <w:rPr>
-      <w:rFonts w:cs="Times New Roman" w:ascii="Calibri" w:hAnsi="Calibri" w:eastAsia="Times New Roman"/>
+      <w:rFonts w:ascii="Calibri" w:hAnsi="Calibri" w:eastAsia="Times New Roman" w:cs="Times New Roman"/>
       <w:color w:val="auto"/>
       <w:kern w:val="0"/>
       <w:sz w:val="22"/>
@@ -6502,6 +6327,180 @@
     <w:name w:val="Index Link"/>
     <w:qFormat/>
     <w:rPr/>
+  </w:style>
+  <w:style w:type="character" w:styleId="ListLabel231">
+    <w:name w:val="ListLabel 231"/>
+    <w:qFormat/>
+    <w:rPr>
+      <w:rFonts w:cs="Times New Roman"/>
+    </w:rPr>
+  </w:style>
+  <w:style w:type="character" w:styleId="ListLabel232">
+    <w:name w:val="ListLabel 232"/>
+    <w:qFormat/>
+    <w:rPr>
+      <w:rFonts w:cs="Times New Roman"/>
+    </w:rPr>
+  </w:style>
+  <w:style w:type="character" w:styleId="ListLabel233">
+    <w:name w:val="ListLabel 233"/>
+    <w:qFormat/>
+    <w:rPr>
+      <w:rFonts w:cs="Times New Roman"/>
+    </w:rPr>
+  </w:style>
+  <w:style w:type="character" w:styleId="ListLabel234">
+    <w:name w:val="ListLabel 234"/>
+    <w:qFormat/>
+    <w:rPr>
+      <w:rFonts w:cs="Times New Roman"/>
+    </w:rPr>
+  </w:style>
+  <w:style w:type="character" w:styleId="ListLabel235">
+    <w:name w:val="ListLabel 235"/>
+    <w:qFormat/>
+    <w:rPr>
+      <w:rFonts w:cs="Times New Roman"/>
+    </w:rPr>
+  </w:style>
+  <w:style w:type="character" w:styleId="ListLabel236">
+    <w:name w:val="ListLabel 236"/>
+    <w:qFormat/>
+    <w:rPr>
+      <w:rFonts w:cs="Times New Roman"/>
+    </w:rPr>
+  </w:style>
+  <w:style w:type="character" w:styleId="ListLabel237">
+    <w:name w:val="ListLabel 237"/>
+    <w:qFormat/>
+    <w:rPr>
+      <w:rFonts w:cs="Times New Roman"/>
+    </w:rPr>
+  </w:style>
+  <w:style w:type="character" w:styleId="ListLabel238">
+    <w:name w:val="ListLabel 238"/>
+    <w:qFormat/>
+    <w:rPr>
+      <w:rFonts w:cs="Times New Roman"/>
+    </w:rPr>
+  </w:style>
+  <w:style w:type="character" w:styleId="ListLabel239">
+    <w:name w:val="ListLabel 239"/>
+    <w:qFormat/>
+    <w:rPr>
+      <w:rFonts w:cs="Times New Roman"/>
+    </w:rPr>
+  </w:style>
+  <w:style w:type="character" w:styleId="ListLabel240">
+    <w:name w:val="ListLabel 240"/>
+    <w:qFormat/>
+    <w:rPr>
+      <w:rFonts w:cs="Calibri"/>
+      <w:b/>
+      <w:bCs/>
+      <w:lang w:val="sr-Latn-RS"/>
+    </w:rPr>
+  </w:style>
+  <w:style w:type="character" w:styleId="ListLabel241">
+    <w:name w:val="ListLabel 241"/>
+    <w:qFormat/>
+    <w:rPr>
+      <w:rFonts w:cs="Calibri"/>
+      <w:b/>
+      <w:bCs/>
+      <w:i w:val="false"/>
+      <w:iCs w:val="false"/>
+      <w:sz w:val="22"/>
+      <w:szCs w:val="22"/>
+      <w:lang w:val="sr-Latn-RS"/>
+    </w:rPr>
+  </w:style>
+  <w:style w:type="character" w:styleId="ListLabel242">
+    <w:name w:val="ListLabel 242"/>
+    <w:qFormat/>
+    <w:rPr>
+      <w:rFonts w:cs="Times New Roman"/>
+    </w:rPr>
+  </w:style>
+  <w:style w:type="character" w:styleId="ListLabel243">
+    <w:name w:val="ListLabel 243"/>
+    <w:qFormat/>
+    <w:rPr>
+      <w:rFonts w:cs="Times New Roman"/>
+    </w:rPr>
+  </w:style>
+  <w:style w:type="character" w:styleId="ListLabel244">
+    <w:name w:val="ListLabel 244"/>
+    <w:qFormat/>
+    <w:rPr>
+      <w:rFonts w:cs="Times New Roman"/>
+    </w:rPr>
+  </w:style>
+  <w:style w:type="character" w:styleId="ListLabel245">
+    <w:name w:val="ListLabel 245"/>
+    <w:qFormat/>
+    <w:rPr>
+      <w:rFonts w:cs="Times New Roman"/>
+    </w:rPr>
+  </w:style>
+  <w:style w:type="character" w:styleId="ListLabel246">
+    <w:name w:val="ListLabel 246"/>
+    <w:qFormat/>
+    <w:rPr>
+      <w:rFonts w:cs="Times New Roman"/>
+    </w:rPr>
+  </w:style>
+  <w:style w:type="character" w:styleId="ListLabel247">
+    <w:name w:val="ListLabel 247"/>
+    <w:qFormat/>
+    <w:rPr>
+      <w:rFonts w:cs="Times New Roman"/>
+    </w:rPr>
+  </w:style>
+  <w:style w:type="character" w:styleId="ListLabel248">
+    <w:name w:val="ListLabel 248"/>
+    <w:qFormat/>
+    <w:rPr>
+      <w:rFonts w:cs="Times New Roman"/>
+    </w:rPr>
+  </w:style>
+  <w:style w:type="character" w:styleId="ListLabel249">
+    <w:name w:val="ListLabel 249"/>
+    <w:qFormat/>
+    <w:rPr>
+      <w:rFonts w:cs="Times New Roman"/>
+    </w:rPr>
+  </w:style>
+  <w:style w:type="character" w:styleId="ListLabel250">
+    <w:name w:val="ListLabel 250"/>
+    <w:qFormat/>
+    <w:rPr>
+      <w:rFonts w:cs="Times New Roman"/>
+    </w:rPr>
+  </w:style>
+  <w:style w:type="character" w:styleId="ListLabel251">
+    <w:name w:val="ListLabel 251"/>
+    <w:qFormat/>
+    <w:rPr>
+      <w:rFonts w:cs="Calibri"/>
+      <w:b/>
+      <w:bCs/>
+      <w:lang w:val="sr-Latn-RS"/>
+    </w:rPr>
+  </w:style>
+  <w:style w:type="character" w:styleId="ListLabel252">
+    <w:name w:val="ListLabel 252"/>
+    <w:qFormat/>
+    <w:rPr>
+      <w:rFonts w:cs="Calibri"/>
+      <w:b/>
+      <w:bCs/>
+      <w:i w:val="false"/>
+      <w:iCs w:val="false"/>
+      <w:sz w:val="22"/>
+      <w:szCs w:val="22"/>
+      <w:lang w:val="sr-Latn-RS"/>
+    </w:rPr>
   </w:style>
   <w:style w:type="paragraph" w:styleId="Heading">
     <w:name w:val="Heading"/>
@@ -6606,7 +6605,7 @@
       <w:jc w:val="left"/>
     </w:pPr>
     <w:rPr>
-      <w:rFonts w:cs="Times New Roman" w:ascii="Calibri" w:hAnsi="Calibri" w:eastAsia="Times New Roman"/>
+      <w:rFonts w:ascii="Calibri" w:hAnsi="Calibri" w:eastAsia="Times New Roman" w:cs="Times New Roman"/>
       <w:color w:val="auto"/>
       <w:kern w:val="0"/>
       <w:sz w:val="22"/>
@@ -6759,7 +6758,6 @@
     <w:basedOn w:val="TableNormal"/>
     <w:uiPriority w:val="59"/>
     <w:rsid w:val="00c75640"/>
-    <w:rPr/>
     <w:tblPr>
       <w:tblBorders>
         <w:top w:val="single" w:color="000000" w:sz="4" w:space="0"/>
@@ -6776,7 +6774,6 @@
     <w:basedOn w:val="TableNormal"/>
     <w:uiPriority w:val="64"/>
     <w:rsid w:val="00c75640"/>
-    <w:rPr/>
     <w:tblPr>
       <w:tblStyleRowBandSize w:val="1"/>
       <w:tblStyleColBandSize w:val="1"/>
@@ -6864,7 +6861,6 @@
       </w:tcPr>
     </w:tblStylePr>
     <w:tblStylePr w:type="band1Vert">
-      <w:rPr/>
       <w:tblPr/>
       <w:tcPr>
         <w:tcBorders>
@@ -6877,14 +6873,12 @@
       </w:tcPr>
     </w:tblStylePr>
     <w:tblStylePr w:type="band1Horz">
-      <w:rPr/>
       <w:tblPr/>
       <w:tcPr>
         <w:shd w:val="clear" w:color="auto" w:fill="D8D8D8"/>
       </w:tcPr>
     </w:tblStylePr>
     <w:tblStylePr w:type="neCell">
-      <w:rPr/>
       <w:tblPr/>
       <w:tcPr>
         <w:tcBorders>
@@ -6919,7 +6913,6 @@
     <w:basedOn w:val="TableNormal"/>
     <w:uiPriority w:val="63"/>
     <w:rsid w:val="00c75640"/>
-    <w:rPr/>
     <w:tblPr>
       <w:tblStyleRowBandSize w:val="1"/>
       <w:tblStyleColBandSize w:val="1"/>
@@ -6988,14 +6981,12 @@
       <w:tblPr/>
     </w:tblStylePr>
     <w:tblStylePr w:type="band1Vert">
-      <w:rPr/>
       <w:tblPr/>
       <w:tcPr>
         <w:shd w:val="clear" w:color="auto" w:fill="D3DFEE"/>
       </w:tcPr>
     </w:tblStylePr>
     <w:tblStylePr w:type="band1Horz">
-      <w:rPr/>
       <w:tblPr/>
       <w:tcPr>
         <w:tcBorders>
@@ -7006,7 +6997,6 @@
       </w:tcPr>
     </w:tblStylePr>
     <w:tblStylePr w:type="band2Horz">
-      <w:rPr/>
       <w:tblPr/>
       <w:tcPr>
         <w:tcBorders>

</xml_diff>